<commit_message>
Merge Conflicts Notes Added
</commit_message>
<xml_diff>
--- a/3.Branching.docx
+++ b/3.Branching.docx
@@ -329,6 +329,26 @@
     </w:p>
     <w:p>
       <w:pPr>
+        <w:pStyle w:val="ListParagraph"/>
+        <w:numPr>
+          <w:ilvl w:val="0"/>
+          <w:numId w:val="3"/>
+        </w:numPr>
+        <w:rPr>
+          <w:sz w:val="40"/>
+          <w:szCs w:val="40"/>
+        </w:rPr>
+      </w:pPr>
+      <w:r>
+        <w:rPr>
+          <w:sz w:val="40"/>
+          <w:szCs w:val="40"/>
+        </w:rPr>
+        <w:t>Git branch -v : aese krne se thori information or mil jati hy branches k baare me.</w:t>
+      </w:r>
+    </w:p>
+    <w:p>
+      <w:pPr>
         <w:rPr>
           <w:b/>
           <w:sz w:val="40"/>
@@ -394,6 +414,23 @@
     <w:p>
       <w:pPr>
         <w:rPr>
+          <w:sz w:val="40"/>
+          <w:szCs w:val="40"/>
+        </w:rPr>
+      </w:pPr>
+      <w:r>
+        <w:rPr>
+          <w:sz w:val="40"/>
+          <w:szCs w:val="40"/>
+        </w:rPr>
+        <w:t>Git checkout -b &lt;branch-name&gt;</w:t>
+      </w:r>
+      <w:bookmarkStart w:id="0" w:name="_GoBack"/>
+      <w:bookmarkEnd w:id="0"/>
+    </w:p>
+    <w:p>
+      <w:pPr>
+        <w:rPr>
           <w:b/>
           <w:sz w:val="40"/>
           <w:szCs w:val="40"/>
@@ -435,6 +472,7 @@
           <w:sz w:val="40"/>
           <w:szCs w:val="40"/>
         </w:rPr>
+        <w:lastRenderedPageBreak/>
         <w:t>Ksii doosri branch par agr koi new file bnai jye or phr usko stage or commit kiye bgair doosri branch pr switch kia to wo file apki doosri branch pr b aa jyegi.</w:t>
       </w:r>
       <w:r>
@@ -449,15 +487,7 @@
           <w:sz w:val="40"/>
           <w:szCs w:val="40"/>
         </w:rPr>
-        <w:t xml:space="preserve"> Is liye jis bhi branch me jaogy </w:t>
-      </w:r>
-      <w:r>
-        <w:rPr>
-          <w:sz w:val="40"/>
-          <w:szCs w:val="40"/>
-        </w:rPr>
-        <w:lastRenderedPageBreak/>
-        <w:t>file apko follow krygi.</w:t>
+        <w:t xml:space="preserve"> Is liye jis bhi branch me jaogy file apko follow krygi.</w:t>
       </w:r>
       <w:r>
         <w:rPr>
@@ -637,7 +667,15 @@
           <w:sz w:val="40"/>
           <w:szCs w:val="40"/>
         </w:rPr>
-        <w:t xml:space="preserve"> Kuch changes krty ho lekin at the end apko kuch to aesa hoga jo incorporate krna pryga uske liye use hota hy ye concept merging ka.</w:t>
+        <w:t xml:space="preserve"> Kuch changes krty ho lekin at the end apko kuch to aesa hoga </w:t>
+      </w:r>
+      <w:r>
+        <w:rPr>
+          <w:sz w:val="40"/>
+          <w:szCs w:val="40"/>
+        </w:rPr>
+        <w:lastRenderedPageBreak/>
+        <w:t>jo incorporate krna pryga uske liye use hota hy ye concept merging ka.</w:t>
       </w:r>
     </w:p>
     <w:p>
@@ -682,11 +720,419 @@
           <w:sz w:val="40"/>
           <w:szCs w:val="40"/>
         </w:rPr>
+        <w:t>Hum merge krty hein is hisaab se k hum kahan hein or HEAD Kahan hein.</w:t>
+      </w:r>
+    </w:p>
+    <w:p>
+      <w:pPr>
+        <w:rPr>
+          <w:b/>
+          <w:bCs/>
+          <w:sz w:val="40"/>
+          <w:szCs w:val="40"/>
+        </w:rPr>
+      </w:pPr>
+      <w:r>
+        <w:rPr>
+          <w:b/>
+          <w:bCs/>
+          <w:sz w:val="40"/>
+          <w:szCs w:val="40"/>
+        </w:rPr>
+        <w:t>Fast Forward Merge:</w:t>
+      </w:r>
+    </w:p>
+    <w:p>
+      <w:pPr>
+        <w:rPr>
+          <w:sz w:val="40"/>
+          <w:szCs w:val="40"/>
+        </w:rPr>
+      </w:pPr>
+      <w:r>
+        <w:rPr>
+          <w:sz w:val="40"/>
+          <w:szCs w:val="40"/>
+        </w:rPr>
+        <w:t>Merging ki simplest form hy fast forward merge.</w:t>
+      </w:r>
+    </w:p>
+    <w:p>
+      <w:pPr>
+        <w:rPr>
+          <w:sz w:val="40"/>
+          <w:szCs w:val="40"/>
+        </w:rPr>
+      </w:pPr>
+      <w:r>
+        <w:rPr>
+          <w:sz w:val="40"/>
+          <w:szCs w:val="40"/>
+        </w:rPr>
+        <w:t>STEPS:</w:t>
+      </w:r>
+    </w:p>
+    <w:p>
+      <w:pPr>
+        <w:pStyle w:val="ListParagraph"/>
+        <w:numPr>
+          <w:ilvl w:val="0"/>
+          <w:numId w:val="2"/>
+        </w:numPr>
+        <w:rPr>
+          <w:sz w:val="40"/>
+          <w:szCs w:val="40"/>
+        </w:rPr>
+      </w:pPr>
+      <w:r>
+        <w:rPr>
+          <w:sz w:val="40"/>
+          <w:szCs w:val="40"/>
+        </w:rPr>
+        <w:t>SWITCH kro destination branch mein</w:t>
+      </w:r>
+    </w:p>
+    <w:p>
+      <w:pPr>
+        <w:pStyle w:val="ListParagraph"/>
+        <w:numPr>
+          <w:ilvl w:val="0"/>
+          <w:numId w:val="2"/>
+        </w:numPr>
+        <w:rPr>
+          <w:sz w:val="40"/>
+          <w:szCs w:val="40"/>
+        </w:rPr>
+      </w:pPr>
+      <w:r>
+        <w:rPr>
+          <w:sz w:val="40"/>
+          <w:szCs w:val="40"/>
+        </w:rPr>
+        <w:t>Phr merge ki command chala</w:t>
+      </w:r>
+      <w:r>
+        <w:rPr>
+          <w:sz w:val="40"/>
+          <w:szCs w:val="40"/>
+        </w:rPr>
+        <w:t>o</w:t>
+      </w:r>
+    </w:p>
+    <w:p>
+      <w:pPr>
+        <w:rPr>
+          <w:sz w:val="40"/>
+          <w:szCs w:val="40"/>
+        </w:rPr>
+      </w:pPr>
+      <w:r>
+        <w:rPr>
+          <w:sz w:val="40"/>
+          <w:szCs w:val="40"/>
+        </w:rPr>
+        <w:t xml:space="preserve">Command : </w:t>
+      </w:r>
+      <w:r>
+        <w:rPr>
+          <w:sz w:val="40"/>
+          <w:szCs w:val="40"/>
+        </w:rPr>
+        <w:sym w:font="Wingdings" w:char="F0E0"/>
+      </w:r>
+      <w:r>
+        <w:rPr>
+          <w:sz w:val="40"/>
+          <w:szCs w:val="40"/>
+        </w:rPr>
+        <w:t xml:space="preserve"> git merge branchname</w:t>
+      </w:r>
+    </w:p>
+    <w:p>
+      <w:pPr>
+        <w:rPr>
+          <w:sz w:val="40"/>
+          <w:szCs w:val="40"/>
+        </w:rPr>
+      </w:pPr>
+      <w:r>
+        <w:rPr>
+          <w:b/>
+          <w:bCs/>
+          <w:sz w:val="40"/>
+          <w:szCs w:val="40"/>
+        </w:rPr>
+        <w:t>M</w:t>
+      </w:r>
+      <w:r>
+        <w:rPr>
+          <w:b/>
+          <w:bCs/>
+          <w:sz w:val="40"/>
+          <w:szCs w:val="40"/>
+        </w:rPr>
+        <w:t>erge</w:t>
+      </w:r>
+      <w:r>
+        <w:rPr>
+          <w:b/>
+          <w:bCs/>
+          <w:sz w:val="40"/>
+          <w:szCs w:val="40"/>
+        </w:rPr>
+        <w:t xml:space="preserve"> Commits</w:t>
+      </w:r>
+      <w:r>
+        <w:rPr>
+          <w:b/>
+          <w:bCs/>
+          <w:sz w:val="40"/>
+          <w:szCs w:val="40"/>
+        </w:rPr>
+        <w:t>:</w:t>
+      </w:r>
+    </w:p>
+    <w:p>
+      <w:pPr>
+        <w:rPr>
+          <w:sz w:val="40"/>
+          <w:szCs w:val="40"/>
+        </w:rPr>
+      </w:pPr>
+      <w:r>
+        <w:rPr>
+          <w:sz w:val="40"/>
+          <w:szCs w:val="40"/>
+        </w:rPr>
+        <w:t>Har commit fast forward ni hota kbhi aesa b hota hy k new branch kisi aik branch se bna kr ap kaam shuru kr dety ho or jis branch se bnai hoti hy whn new commits hoty hein jo ap k pass ni hoty whn phr concept ata hy merge commits ka.</w:t>
+      </w:r>
+    </w:p>
+    <w:p>
+      <w:pPr>
+        <w:rPr>
+          <w:sz w:val="40"/>
+          <w:szCs w:val="40"/>
+        </w:rPr>
+      </w:pPr>
+      <w:r>
+        <w:rPr>
+          <w:sz w:val="40"/>
+          <w:szCs w:val="40"/>
+        </w:rPr>
+        <w:t>Commits can have more than one parent.</w:t>
+      </w:r>
+    </w:p>
+    <w:p>
+      <w:pPr>
+        <w:rPr>
+          <w:sz w:val="40"/>
+          <w:szCs w:val="40"/>
+        </w:rPr>
+      </w:pPr>
+      <w:r>
+        <w:rPr>
+          <w:sz w:val="40"/>
+          <w:szCs w:val="40"/>
+        </w:rPr>
         <w:lastRenderedPageBreak/>
-        <w:t>Hum merge krty hein is hisaab se k hum kahan hein or HEAD Kahan hein.</w:t>
-      </w:r>
-      <w:bookmarkStart w:id="0" w:name="_GoBack"/>
-      <w:bookmarkEnd w:id="0"/>
+        <w:t>Git apke liye new commit bnata hy jb a fast forward merge ni kr rhy hoty.</w:t>
+      </w:r>
+    </w:p>
+    <w:p>
+      <w:pPr>
+        <w:rPr>
+          <w:b/>
+          <w:bCs/>
+          <w:sz w:val="40"/>
+          <w:szCs w:val="40"/>
+        </w:rPr>
+      </w:pPr>
+    </w:p>
+    <w:p>
+      <w:pPr>
+        <w:rPr>
+          <w:b/>
+          <w:bCs/>
+          <w:sz w:val="40"/>
+          <w:szCs w:val="40"/>
+        </w:rPr>
+      </w:pPr>
+    </w:p>
+    <w:p>
+      <w:pPr>
+        <w:rPr>
+          <w:b/>
+          <w:bCs/>
+          <w:sz w:val="40"/>
+          <w:szCs w:val="40"/>
+        </w:rPr>
+      </w:pPr>
+      <w:r>
+        <w:rPr>
+          <w:b/>
+          <w:bCs/>
+          <w:sz w:val="40"/>
+          <w:szCs w:val="40"/>
+        </w:rPr>
+        <w:t>Merge Conflicts:</w:t>
+      </w:r>
+    </w:p>
+    <w:p>
+      <w:pPr>
+        <w:rPr>
+          <w:sz w:val="40"/>
+          <w:szCs w:val="40"/>
+        </w:rPr>
+      </w:pPr>
+      <w:r>
+        <w:rPr>
+          <w:sz w:val="40"/>
+          <w:szCs w:val="40"/>
+        </w:rPr>
+        <w:t>Kuch changes ap krty ho aesi jo git automatically merge ni krta wo apko manually krni prti hein jiski wjha hoti hy merge conflict.</w:t>
+      </w:r>
+    </w:p>
+    <w:p>
+      <w:pPr>
+        <w:rPr>
+          <w:sz w:val="40"/>
+          <w:szCs w:val="40"/>
+        </w:rPr>
+      </w:pPr>
+      <w:r>
+        <w:rPr>
+          <w:sz w:val="40"/>
+          <w:szCs w:val="40"/>
+        </w:rPr>
+        <w:t>Merge Conflict ata kese hy?</w:t>
+      </w:r>
+    </w:p>
+    <w:p>
+      <w:pPr>
+        <w:rPr>
+          <w:sz w:val="40"/>
+          <w:szCs w:val="40"/>
+        </w:rPr>
+      </w:pPr>
+      <w:r>
+        <w:rPr>
+          <w:sz w:val="40"/>
+          <w:szCs w:val="40"/>
+        </w:rPr>
+        <w:t xml:space="preserve">For example koi file kiisi ny modify ki woi same file apne modify ki </w:t>
+      </w:r>
+      <w:r>
+        <w:rPr>
+          <w:sz w:val="40"/>
+          <w:szCs w:val="40"/>
+        </w:rPr>
+        <w:t>new branch me jb ap branch ko merge krne lgogy to git confuse hojyega k kon c changes rkhni hein dono mese</w:t>
+      </w:r>
+      <w:r>
+        <w:rPr>
+          <w:sz w:val="40"/>
+          <w:szCs w:val="40"/>
+        </w:rPr>
+        <w:t>.</w:t>
+      </w:r>
+    </w:p>
+    <w:p>
+      <w:pPr>
+        <w:rPr>
+          <w:sz w:val="40"/>
+          <w:szCs w:val="40"/>
+        </w:rPr>
+      </w:pPr>
+      <w:r>
+        <w:rPr>
+          <w:sz w:val="40"/>
+          <w:szCs w:val="40"/>
+        </w:rPr>
+        <w:t>&lt;&lt;&lt;&lt;&lt;&lt;HEAD</w:t>
+      </w:r>
+    </w:p>
+    <w:p>
+      <w:pPr>
+        <w:rPr>
+          <w:sz w:val="40"/>
+          <w:szCs w:val="40"/>
+        </w:rPr>
+      </w:pPr>
+      <w:r>
+        <w:rPr>
+          <w:sz w:val="40"/>
+          <w:szCs w:val="40"/>
+        </w:rPr>
+        <w:t xml:space="preserve">Drmian me jo show ho raha hy wo is branch ka content hy jisme ap currently ho. </w:t>
+      </w:r>
+    </w:p>
+    <w:p>
+      <w:pPr>
+        <w:rPr>
+          <w:sz w:val="40"/>
+          <w:szCs w:val="40"/>
+        </w:rPr>
+      </w:pPr>
+      <w:r>
+        <w:rPr>
+          <w:sz w:val="40"/>
+          <w:szCs w:val="40"/>
+        </w:rPr>
+        <w:t>=======equalto==</w:t>
+      </w:r>
+    </w:p>
+    <w:p>
+      <w:pPr>
+        <w:rPr>
+          <w:sz w:val="40"/>
+          <w:szCs w:val="40"/>
+        </w:rPr>
+      </w:pPr>
+      <w:r>
+        <w:rPr>
+          <w:sz w:val="40"/>
+          <w:szCs w:val="40"/>
+        </w:rPr>
+        <w:t>Equal to k neeche jo content show ho raha hy wo content wo hy jo merge hone wali branch ka hy</w:t>
+      </w:r>
+    </w:p>
+    <w:p>
+      <w:pPr>
+        <w:rPr>
+          <w:sz w:val="40"/>
+          <w:szCs w:val="40"/>
+        </w:rPr>
+      </w:pPr>
+      <w:r>
+        <w:rPr>
+          <w:sz w:val="40"/>
+          <w:szCs w:val="40"/>
+        </w:rPr>
+        <w:t>Content</w:t>
+      </w:r>
+    </w:p>
+    <w:p>
+      <w:pPr>
+        <w:rPr>
+          <w:sz w:val="40"/>
+          <w:szCs w:val="40"/>
+        </w:rPr>
+      </w:pPr>
+      <w:r>
+        <w:rPr>
+          <w:sz w:val="40"/>
+          <w:szCs w:val="40"/>
+        </w:rPr>
+        <w:t>&gt;&gt;&gt;&gt;&gt;&gt;&gt;merge-hone-wali-branch.</w:t>
+      </w:r>
+    </w:p>
+    <w:p>
+      <w:pPr>
+        <w:rPr>
+          <w:sz w:val="40"/>
+          <w:szCs w:val="40"/>
+        </w:rPr>
+      </w:pPr>
     </w:p>
     <w:p>
       <w:pPr>
@@ -854,8 +1300,216 @@
       </w:rPr>
     </w:lvl>
   </w:abstractNum>
+  <w:abstractNum w:abstractNumId="1" w15:restartNumberingAfterBreak="0">
+    <w:nsid w:val="0EF921F9"/>
+    <w:multiLevelType w:val="hybridMultilevel"/>
+    <w:tmpl w:val="46F0F59C"/>
+    <w:lvl w:ilvl="0" w:tplc="0409000F">
+      <w:start w:val="1"/>
+      <w:numFmt w:val="decimal"/>
+      <w:lvlText w:val="%1."/>
+      <w:lvlJc w:val="left"/>
+      <w:pPr>
+        <w:ind w:left="720" w:hanging="360"/>
+      </w:pPr>
+      <w:rPr>
+        <w:rFonts w:hint="default"/>
+      </w:rPr>
+    </w:lvl>
+    <w:lvl w:ilvl="1" w:tplc="04090019" w:tentative="1">
+      <w:start w:val="1"/>
+      <w:numFmt w:val="lowerLetter"/>
+      <w:lvlText w:val="%2."/>
+      <w:lvlJc w:val="left"/>
+      <w:pPr>
+        <w:ind w:left="1440" w:hanging="360"/>
+      </w:pPr>
+    </w:lvl>
+    <w:lvl w:ilvl="2" w:tplc="0409001B" w:tentative="1">
+      <w:start w:val="1"/>
+      <w:numFmt w:val="lowerRoman"/>
+      <w:lvlText w:val="%3."/>
+      <w:lvlJc w:val="right"/>
+      <w:pPr>
+        <w:ind w:left="2160" w:hanging="180"/>
+      </w:pPr>
+    </w:lvl>
+    <w:lvl w:ilvl="3" w:tplc="0409000F" w:tentative="1">
+      <w:start w:val="1"/>
+      <w:numFmt w:val="decimal"/>
+      <w:lvlText w:val="%4."/>
+      <w:lvlJc w:val="left"/>
+      <w:pPr>
+        <w:ind w:left="2880" w:hanging="360"/>
+      </w:pPr>
+    </w:lvl>
+    <w:lvl w:ilvl="4" w:tplc="04090019" w:tentative="1">
+      <w:start w:val="1"/>
+      <w:numFmt w:val="lowerLetter"/>
+      <w:lvlText w:val="%5."/>
+      <w:lvlJc w:val="left"/>
+      <w:pPr>
+        <w:ind w:left="3600" w:hanging="360"/>
+      </w:pPr>
+    </w:lvl>
+    <w:lvl w:ilvl="5" w:tplc="0409001B" w:tentative="1">
+      <w:start w:val="1"/>
+      <w:numFmt w:val="lowerRoman"/>
+      <w:lvlText w:val="%6."/>
+      <w:lvlJc w:val="right"/>
+      <w:pPr>
+        <w:ind w:left="4320" w:hanging="180"/>
+      </w:pPr>
+    </w:lvl>
+    <w:lvl w:ilvl="6" w:tplc="0409000F" w:tentative="1">
+      <w:start w:val="1"/>
+      <w:numFmt w:val="decimal"/>
+      <w:lvlText w:val="%7."/>
+      <w:lvlJc w:val="left"/>
+      <w:pPr>
+        <w:ind w:left="5040" w:hanging="360"/>
+      </w:pPr>
+    </w:lvl>
+    <w:lvl w:ilvl="7" w:tplc="04090019" w:tentative="1">
+      <w:start w:val="1"/>
+      <w:numFmt w:val="lowerLetter"/>
+      <w:lvlText w:val="%8."/>
+      <w:lvlJc w:val="left"/>
+      <w:pPr>
+        <w:ind w:left="5760" w:hanging="360"/>
+      </w:pPr>
+    </w:lvl>
+    <w:lvl w:ilvl="8" w:tplc="0409001B" w:tentative="1">
+      <w:start w:val="1"/>
+      <w:numFmt w:val="lowerRoman"/>
+      <w:lvlText w:val="%9."/>
+      <w:lvlJc w:val="right"/>
+      <w:pPr>
+        <w:ind w:left="6480" w:hanging="180"/>
+      </w:pPr>
+    </w:lvl>
+  </w:abstractNum>
+  <w:abstractNum w:abstractNumId="2" w15:restartNumberingAfterBreak="0">
+    <w:nsid w:val="720A301F"/>
+    <w:multiLevelType w:val="hybridMultilevel"/>
+    <w:tmpl w:val="7796301A"/>
+    <w:lvl w:ilvl="0" w:tplc="7794D0F2">
+      <w:start w:val="1"/>
+      <w:numFmt w:val="bullet"/>
+      <w:lvlText w:val=""/>
+      <w:lvlJc w:val="left"/>
+      <w:pPr>
+        <w:ind w:left="750" w:hanging="390"/>
+      </w:pPr>
+      <w:rPr>
+        <w:rFonts w:ascii="Wingdings" w:eastAsiaTheme="minorHAnsi" w:hAnsi="Wingdings" w:cstheme="minorBidi" w:hint="default"/>
+      </w:rPr>
+    </w:lvl>
+    <w:lvl w:ilvl="1" w:tplc="04090003" w:tentative="1">
+      <w:start w:val="1"/>
+      <w:numFmt w:val="bullet"/>
+      <w:lvlText w:val="o"/>
+      <w:lvlJc w:val="left"/>
+      <w:pPr>
+        <w:ind w:left="1440" w:hanging="360"/>
+      </w:pPr>
+      <w:rPr>
+        <w:rFonts w:ascii="Courier New" w:hAnsi="Courier New" w:cs="Courier New" w:hint="default"/>
+      </w:rPr>
+    </w:lvl>
+    <w:lvl w:ilvl="2" w:tplc="04090005" w:tentative="1">
+      <w:start w:val="1"/>
+      <w:numFmt w:val="bullet"/>
+      <w:lvlText w:val=""/>
+      <w:lvlJc w:val="left"/>
+      <w:pPr>
+        <w:ind w:left="2160" w:hanging="360"/>
+      </w:pPr>
+      <w:rPr>
+        <w:rFonts w:ascii="Wingdings" w:hAnsi="Wingdings" w:hint="default"/>
+      </w:rPr>
+    </w:lvl>
+    <w:lvl w:ilvl="3" w:tplc="04090001" w:tentative="1">
+      <w:start w:val="1"/>
+      <w:numFmt w:val="bullet"/>
+      <w:lvlText w:val=""/>
+      <w:lvlJc w:val="left"/>
+      <w:pPr>
+        <w:ind w:left="2880" w:hanging="360"/>
+      </w:pPr>
+      <w:rPr>
+        <w:rFonts w:ascii="Symbol" w:hAnsi="Symbol" w:hint="default"/>
+      </w:rPr>
+    </w:lvl>
+    <w:lvl w:ilvl="4" w:tplc="04090003" w:tentative="1">
+      <w:start w:val="1"/>
+      <w:numFmt w:val="bullet"/>
+      <w:lvlText w:val="o"/>
+      <w:lvlJc w:val="left"/>
+      <w:pPr>
+        <w:ind w:left="3600" w:hanging="360"/>
+      </w:pPr>
+      <w:rPr>
+        <w:rFonts w:ascii="Courier New" w:hAnsi="Courier New" w:cs="Courier New" w:hint="default"/>
+      </w:rPr>
+    </w:lvl>
+    <w:lvl w:ilvl="5" w:tplc="04090005" w:tentative="1">
+      <w:start w:val="1"/>
+      <w:numFmt w:val="bullet"/>
+      <w:lvlText w:val=""/>
+      <w:lvlJc w:val="left"/>
+      <w:pPr>
+        <w:ind w:left="4320" w:hanging="360"/>
+      </w:pPr>
+      <w:rPr>
+        <w:rFonts w:ascii="Wingdings" w:hAnsi="Wingdings" w:hint="default"/>
+      </w:rPr>
+    </w:lvl>
+    <w:lvl w:ilvl="6" w:tplc="04090001" w:tentative="1">
+      <w:start w:val="1"/>
+      <w:numFmt w:val="bullet"/>
+      <w:lvlText w:val=""/>
+      <w:lvlJc w:val="left"/>
+      <w:pPr>
+        <w:ind w:left="5040" w:hanging="360"/>
+      </w:pPr>
+      <w:rPr>
+        <w:rFonts w:ascii="Symbol" w:hAnsi="Symbol" w:hint="default"/>
+      </w:rPr>
+    </w:lvl>
+    <w:lvl w:ilvl="7" w:tplc="04090003" w:tentative="1">
+      <w:start w:val="1"/>
+      <w:numFmt w:val="bullet"/>
+      <w:lvlText w:val="o"/>
+      <w:lvlJc w:val="left"/>
+      <w:pPr>
+        <w:ind w:left="5760" w:hanging="360"/>
+      </w:pPr>
+      <w:rPr>
+        <w:rFonts w:ascii="Courier New" w:hAnsi="Courier New" w:cs="Courier New" w:hint="default"/>
+      </w:rPr>
+    </w:lvl>
+    <w:lvl w:ilvl="8" w:tplc="04090005" w:tentative="1">
+      <w:start w:val="1"/>
+      <w:numFmt w:val="bullet"/>
+      <w:lvlText w:val=""/>
+      <w:lvlJc w:val="left"/>
+      <w:pPr>
+        <w:ind w:left="6480" w:hanging="360"/>
+      </w:pPr>
+      <w:rPr>
+        <w:rFonts w:ascii="Wingdings" w:hAnsi="Wingdings" w:hint="default"/>
+      </w:rPr>
+    </w:lvl>
+  </w:abstractNum>
   <w:num w:numId="1">
     <w:abstractNumId w:val="0"/>
+  </w:num>
+  <w:num w:numId="2">
+    <w:abstractNumId w:val="1"/>
+  </w:num>
+  <w:num w:numId="3">
+    <w:abstractNumId w:val="2"/>
   </w:num>
 </w:numbering>
 </file>

</xml_diff>